<commit_message>
progress on the elk stack docs. adds references
</commit_message>
<xml_diff>
--- a/Resources/elk/references.docx
+++ b/Resources/elk/references.docx
@@ -729,7 +729,34 @@
           <w:szCs w:val="20"/>
           <w:lang w:val="en-US"/>
         </w:rPr>
-        <w:t xml:space="preserve">[14] Kubelet – on Kubernetes official documentation </w:t>
+        <w:t>[1</w:t>
+      </w:r>
+      <w:r>
+        <w:rPr>
+          <w:rFonts w:ascii="Times New Roman" w:hAnsi="Times New Roman" w:cs="Times New Roman"/>
+          <w:sz w:val="20"/>
+          <w:szCs w:val="20"/>
+          <w:lang w:val="en-US"/>
+        </w:rPr>
+        <w:t>4</w:t>
+      </w:r>
+      <w:r>
+        <w:rPr>
+          <w:rFonts w:ascii="Times New Roman" w:hAnsi="Times New Roman" w:cs="Times New Roman"/>
+          <w:sz w:val="20"/>
+          <w:szCs w:val="20"/>
+          <w:lang w:val="en-US"/>
+        </w:rPr>
+        <w:t xml:space="preserve">] </w:t>
+      </w:r>
+      <w:r>
+        <w:rPr>
+          <w:rFonts w:ascii="Times New Roman" w:hAnsi="Times New Roman" w:cs="Times New Roman"/>
+          <w:sz w:val="20"/>
+          <w:szCs w:val="20"/>
+          <w:lang w:val="en-US"/>
+        </w:rPr>
+        <w:t xml:space="preserve">DigitalOcean, Main webpage </w:t>
       </w:r>
       <w:r>
         <w:rPr>
@@ -747,7 +774,120 @@
           <w:szCs w:val="20"/>
           <w:lang w:val="en-US"/>
         </w:rPr>
-        <w:t xml:space="preserve">: </w:t>
+        <w:t xml:space="preserve">:  </w:t>
+      </w:r>
+      <w:hyperlink r:id="rId15" w:history="1">
+        <w:r>
+          <w:rPr>
+            <w:rStyle w:val="Hyperlink"/>
+            <w:rFonts w:ascii="Times New Roman" w:hAnsi="Times New Roman" w:cs="Times New Roman"/>
+            <w:sz w:val="20"/>
+            <w:szCs w:val="20"/>
+            <w:lang w:val="en-US"/>
+          </w:rPr>
+          <w:t>https://www.digitalocean.com/</w:t>
+        </w:r>
+      </w:hyperlink>
+    </w:p>
+    <w:p>
+      <w:pPr>
+        <w:rPr>
+          <w:rFonts w:ascii="Times New Roman" w:hAnsi="Times New Roman" w:cs="Times New Roman"/>
+          <w:sz w:val="20"/>
+          <w:szCs w:val="20"/>
+          <w:lang w:val="en-US"/>
+        </w:rPr>
+      </w:pPr>
+      <w:r>
+        <w:rPr>
+          <w:rFonts w:ascii="Times New Roman" w:hAnsi="Times New Roman" w:cs="Times New Roman"/>
+          <w:sz w:val="20"/>
+          <w:szCs w:val="20"/>
+          <w:lang w:val="en-US"/>
+        </w:rPr>
+        <w:t>[1</w:t>
+      </w:r>
+      <w:r>
+        <w:rPr>
+          <w:rFonts w:ascii="Times New Roman" w:hAnsi="Times New Roman" w:cs="Times New Roman"/>
+          <w:sz w:val="20"/>
+          <w:szCs w:val="20"/>
+          <w:lang w:val="en-US"/>
+        </w:rPr>
+        <w:t>5</w:t>
+      </w:r>
+      <w:r>
+        <w:rPr>
+          <w:rFonts w:ascii="Times New Roman" w:hAnsi="Times New Roman" w:cs="Times New Roman"/>
+          <w:sz w:val="20"/>
+          <w:szCs w:val="20"/>
+          <w:lang w:val="en-US"/>
+        </w:rPr>
+        <w:t xml:space="preserve">] DigitalOcean, Main webpage </w:t>
+      </w:r>
+      <w:r>
+        <w:rPr>
+          <w:rFonts w:ascii="Times New Roman" w:hAnsi="Times New Roman" w:cs="Times New Roman"/>
+          <w:sz w:val="20"/>
+          <w:szCs w:val="20"/>
+          <w:lang w:val="en-US"/>
+        </w:rPr>
+        <w:t>(available November 2020)</w:t>
+      </w:r>
+      <w:r>
+        <w:rPr>
+          <w:rFonts w:ascii="Times New Roman" w:hAnsi="Times New Roman" w:cs="Times New Roman"/>
+          <w:sz w:val="20"/>
+          <w:szCs w:val="20"/>
+          <w:lang w:val="en-US"/>
+        </w:rPr>
+        <w:t xml:space="preserve">:  </w:t>
+      </w:r>
+      <w:r>
+        <w:rPr>
+          <w:rFonts w:ascii="Times New Roman" w:hAnsi="Times New Roman" w:cs="Times New Roman"/>
+          <w:sz w:val="20"/>
+          <w:szCs w:val="20"/>
+          <w:lang w:val="en-US"/>
+        </w:rPr>
+        <w:t>https://www.digitalocean.com/products/droplets/</w:t>
+      </w:r>
+    </w:p>
+    <w:p>
+      <w:pPr>
+        <w:rPr>
+          <w:rFonts w:ascii="Times New Roman" w:hAnsi="Times New Roman" w:cs="Times New Roman"/>
+          <w:sz w:val="20"/>
+          <w:szCs w:val="20"/>
+          <w:lang w:val="en-US"/>
+        </w:rPr>
+      </w:pPr>
+      <w:r>
+        <w:rPr>
+          <w:rFonts w:ascii="Times New Roman" w:hAnsi="Times New Roman" w:cs="Times New Roman"/>
+          <w:sz w:val="20"/>
+          <w:szCs w:val="20"/>
+          <w:lang w:val="en-US"/>
+        </w:rPr>
+        <w:t xml:space="preserve">[16] NGINX, Official documentation </w:t>
+      </w:r>
+      <w:r>
+        <w:rPr>
+          <w:rFonts w:ascii="Times New Roman" w:hAnsi="Times New Roman" w:cs="Times New Roman"/>
+          <w:sz w:val="20"/>
+          <w:szCs w:val="20"/>
+          <w:lang w:val="en-US"/>
+        </w:rPr>
+        <w:t>(available November 2020)</w:t>
+      </w:r>
+      <w:r>
+        <w:rPr>
+          <w:rFonts w:ascii="Times New Roman" w:hAnsi="Times New Roman" w:cs="Times New Roman"/>
+          <w:sz w:val="20"/>
+          <w:szCs w:val="20"/>
+          <w:lang w:val="en-US"/>
+        </w:rPr>
+        <w:t>:</w:t>
       </w:r>
       <w:r>
         <w:rPr>
@@ -765,8 +905,246 @@
           <w:szCs w:val="20"/>
           <w:lang w:val="en-US"/>
         </w:rPr>
-        <w:t>https://kubernetes.io/docs/reference/command-line-tools-reference/kubelet/</w:t>
-      </w:r>
+        <w:t>https://docs.nginx.com/nginx/admin-guide/installing-nginx/installing-nginx-open-source/</w:t>
+      </w:r>
+    </w:p>
+    <w:p>
+      <w:pPr>
+        <w:rPr>
+          <w:rFonts w:ascii="Times New Roman" w:hAnsi="Times New Roman" w:cs="Times New Roman"/>
+          <w:sz w:val="20"/>
+          <w:szCs w:val="20"/>
+          <w:lang w:val="en-US"/>
+        </w:rPr>
+      </w:pPr>
+      <w:r>
+        <w:rPr>
+          <w:rFonts w:ascii="Times New Roman" w:hAnsi="Times New Roman" w:cs="Times New Roman"/>
+          <w:sz w:val="20"/>
+          <w:szCs w:val="20"/>
+          <w:lang w:val="en-US"/>
+        </w:rPr>
+        <w:t>[17] Filebeat</w:t>
+      </w:r>
+      <w:r>
+        <w:rPr>
+          <w:rFonts w:ascii="Times New Roman" w:hAnsi="Times New Roman" w:cs="Times New Roman"/>
+          <w:sz w:val="20"/>
+          <w:szCs w:val="20"/>
+          <w:lang w:val="en-US"/>
+        </w:rPr>
+        <w:t xml:space="preserve">, </w:t>
+      </w:r>
+      <w:r>
+        <w:rPr>
+          <w:rFonts w:ascii="Times New Roman" w:hAnsi="Times New Roman" w:cs="Times New Roman"/>
+          <w:sz w:val="20"/>
+          <w:szCs w:val="20"/>
+          <w:lang w:val="en-US"/>
+        </w:rPr>
+        <w:t xml:space="preserve">Official </w:t>
+      </w:r>
+      <w:r>
+        <w:rPr>
+          <w:rFonts w:ascii="Times New Roman" w:hAnsi="Times New Roman" w:cs="Times New Roman"/>
+          <w:sz w:val="20"/>
+          <w:szCs w:val="20"/>
+          <w:lang w:val="en-US"/>
+        </w:rPr>
+        <w:t xml:space="preserve">documentation </w:t>
+      </w:r>
+      <w:r>
+        <w:rPr>
+          <w:rFonts w:ascii="Times New Roman" w:hAnsi="Times New Roman" w:cs="Times New Roman"/>
+          <w:sz w:val="20"/>
+          <w:szCs w:val="20"/>
+          <w:lang w:val="en-US"/>
+        </w:rPr>
+        <w:t>(available November 2020)</w:t>
+      </w:r>
+      <w:r>
+        <w:rPr>
+          <w:rFonts w:ascii="Times New Roman" w:hAnsi="Times New Roman" w:cs="Times New Roman"/>
+          <w:sz w:val="20"/>
+          <w:szCs w:val="20"/>
+          <w:lang w:val="en-US"/>
+        </w:rPr>
+        <w:t>:</w:t>
+      </w:r>
+      <w:r>
+        <w:t xml:space="preserve"> </w:t>
+      </w:r>
+      <w:hyperlink r:id="rId16" w:history="1">
+        <w:r>
+          <w:rPr>
+            <w:rStyle w:val="Hyperlink"/>
+            <w:rFonts w:ascii="Times New Roman" w:hAnsi="Times New Roman" w:cs="Times New Roman"/>
+            <w:sz w:val="20"/>
+            <w:szCs w:val="20"/>
+            <w:lang w:val="en-US"/>
+          </w:rPr>
+          <w:t>https://www.elastic.co/guide/en/beats/filebeat/current/how-filebeat-works.html</w:t>
+        </w:r>
+      </w:hyperlink>
+    </w:p>
+    <w:p>
+      <w:pPr>
+        <w:rPr>
+          <w:rFonts w:ascii="Times New Roman" w:hAnsi="Times New Roman" w:cs="Times New Roman"/>
+          <w:sz w:val="20"/>
+          <w:szCs w:val="20"/>
+          <w:lang w:val="en-US"/>
+        </w:rPr>
+      </w:pPr>
+      <w:r>
+        <w:rPr>
+          <w:rFonts w:ascii="Times New Roman" w:hAnsi="Times New Roman" w:cs="Times New Roman"/>
+          <w:sz w:val="20"/>
+          <w:szCs w:val="20"/>
+          <w:lang w:val="en-US"/>
+        </w:rPr>
+        <w:t xml:space="preserve">[18] Filebeat – Harvester, </w:t>
+      </w:r>
+      <w:r>
+        <w:rPr>
+          <w:rFonts w:ascii="Times New Roman" w:hAnsi="Times New Roman" w:cs="Times New Roman"/>
+          <w:sz w:val="20"/>
+          <w:szCs w:val="20"/>
+          <w:lang w:val="en-US"/>
+        </w:rPr>
+        <w:t>(available November 2020)</w:t>
+      </w:r>
+      <w:r>
+        <w:rPr>
+          <w:rFonts w:ascii="Times New Roman" w:hAnsi="Times New Roman" w:cs="Times New Roman"/>
+          <w:sz w:val="20"/>
+          <w:szCs w:val="20"/>
+          <w:lang w:val="en-US"/>
+        </w:rPr>
+        <w:t>:</w:t>
+      </w:r>
+      <w:r>
+        <w:rPr>
+          <w:rFonts w:ascii="Times New Roman" w:hAnsi="Times New Roman" w:cs="Times New Roman"/>
+          <w:sz w:val="20"/>
+          <w:szCs w:val="20"/>
+          <w:lang w:val="en-US"/>
+        </w:rPr>
+        <w:t xml:space="preserve"> </w:t>
+      </w:r>
+      <w:r>
+        <w:rPr>
+          <w:rFonts w:ascii="Times New Roman" w:hAnsi="Times New Roman" w:cs="Times New Roman"/>
+          <w:sz w:val="20"/>
+          <w:szCs w:val="20"/>
+          <w:lang w:val="en-US"/>
+        </w:rPr>
+        <w:t>https://www.elastic.co/guide/en/beats/filebeat/7.9/filebeat-overview.html</w:t>
+      </w:r>
+    </w:p>
+    <w:p>
+      <w:pPr>
+        <w:rPr>
+          <w:rFonts w:ascii="Times New Roman" w:hAnsi="Times New Roman" w:cs="Times New Roman"/>
+          <w:sz w:val="20"/>
+          <w:szCs w:val="20"/>
+          <w:lang w:val="en-US"/>
+        </w:rPr>
+      </w:pPr>
+      <w:r>
+        <w:rPr>
+          <w:rFonts w:ascii="Times New Roman" w:hAnsi="Times New Roman" w:cs="Times New Roman"/>
+          <w:sz w:val="20"/>
+          <w:szCs w:val="20"/>
+          <w:lang w:val="en-US"/>
+        </w:rPr>
+        <w:t>[1</w:t>
+      </w:r>
+      <w:r>
+        <w:rPr>
+          <w:rFonts w:ascii="Times New Roman" w:hAnsi="Times New Roman" w:cs="Times New Roman"/>
+          <w:sz w:val="20"/>
+          <w:szCs w:val="20"/>
+          <w:lang w:val="en-US"/>
+        </w:rPr>
+        <w:t>5</w:t>
+      </w:r>
+      <w:r>
+        <w:rPr>
+          <w:rFonts w:ascii="Times New Roman" w:hAnsi="Times New Roman" w:cs="Times New Roman"/>
+          <w:sz w:val="20"/>
+          <w:szCs w:val="20"/>
+          <w:lang w:val="en-US"/>
+        </w:rPr>
+        <w:t>]</w:t>
+      </w:r>
+      <w:r>
+        <w:rPr>
+          <w:rFonts w:ascii="Times New Roman" w:hAnsi="Times New Roman" w:cs="Times New Roman"/>
+          <w:sz w:val="20"/>
+          <w:szCs w:val="20"/>
+          <w:lang w:val="en-US"/>
+        </w:rPr>
+        <w:t xml:space="preserve"> </w:t>
+      </w:r>
+      <w:r>
+        <w:rPr>
+          <w:rFonts w:ascii="Times New Roman" w:hAnsi="Times New Roman" w:cs="Times New Roman"/>
+          <w:sz w:val="20"/>
+          <w:szCs w:val="20"/>
+          <w:lang w:val="en-US"/>
+        </w:rPr>
+        <w:t xml:space="preserve">Kubelet – on Kubernetes official documentation </w:t>
+      </w:r>
+      <w:r>
+        <w:rPr>
+          <w:rFonts w:ascii="Times New Roman" w:hAnsi="Times New Roman" w:cs="Times New Roman"/>
+          <w:sz w:val="20"/>
+          <w:szCs w:val="20"/>
+          <w:lang w:val="en-US"/>
+        </w:rPr>
+        <w:t>(available November 2020)</w:t>
+      </w:r>
+      <w:r>
+        <w:rPr>
+          <w:rFonts w:ascii="Times New Roman" w:hAnsi="Times New Roman" w:cs="Times New Roman"/>
+          <w:sz w:val="20"/>
+          <w:szCs w:val="20"/>
+          <w:lang w:val="en-US"/>
+        </w:rPr>
+        <w:t>:</w:t>
+      </w:r>
+      <w:r>
+        <w:rPr>
+          <w:rFonts w:ascii="Times New Roman" w:hAnsi="Times New Roman" w:cs="Times New Roman"/>
+          <w:sz w:val="20"/>
+          <w:szCs w:val="20"/>
+          <w:lang w:val="en-US"/>
+        </w:rPr>
+        <w:t xml:space="preserve"> </w:t>
+      </w:r>
+      <w:hyperlink r:id="rId17" w:history="1">
+        <w:r>
+          <w:rPr>
+            <w:rStyle w:val="Hyperlink"/>
+            <w:rFonts w:ascii="Times New Roman" w:hAnsi="Times New Roman" w:cs="Times New Roman"/>
+            <w:sz w:val="20"/>
+            <w:szCs w:val="20"/>
+            <w:lang w:val="en-US"/>
+          </w:rPr>
+          <w:t>https://kubernetes.io/docs/reference/command-line-tools-reference/kubelet/</w:t>
+        </w:r>
+      </w:hyperlink>
+    </w:p>
+    <w:p>
+      <w:pPr>
+        <w:rPr>
+          <w:rFonts w:ascii="Times New Roman" w:hAnsi="Times New Roman" w:cs="Times New Roman"/>
+          <w:sz w:val="20"/>
+          <w:szCs w:val="20"/>
+          <w:lang w:val="en-US"/>
+        </w:rPr>
+      </w:pPr>
     </w:p>
     <w:p>
       <w:pPr>

</xml_diff>

<commit_message>
adds diagrams for kibana and logstash. explains losgtash workflow
</commit_message>
<xml_diff>
--- a/Resources/elk/references.docx
+++ b/Resources/elk/references.docx
@@ -729,34 +729,7 @@
           <w:szCs w:val="20"/>
           <w:lang w:val="en-US"/>
         </w:rPr>
-        <w:t>[1</w:t>
-      </w:r>
-      <w:r>
-        <w:rPr>
-          <w:rFonts w:ascii="Times New Roman" w:hAnsi="Times New Roman" w:cs="Times New Roman"/>
-          <w:sz w:val="20"/>
-          <w:szCs w:val="20"/>
-          <w:lang w:val="en-US"/>
-        </w:rPr>
-        <w:t>4</w:t>
-      </w:r>
-      <w:r>
-        <w:rPr>
-          <w:rFonts w:ascii="Times New Roman" w:hAnsi="Times New Roman" w:cs="Times New Roman"/>
-          <w:sz w:val="20"/>
-          <w:szCs w:val="20"/>
-          <w:lang w:val="en-US"/>
-        </w:rPr>
-        <w:t xml:space="preserve">] </w:t>
-      </w:r>
-      <w:r>
-        <w:rPr>
-          <w:rFonts w:ascii="Times New Roman" w:hAnsi="Times New Roman" w:cs="Times New Roman"/>
-          <w:sz w:val="20"/>
-          <w:szCs w:val="20"/>
-          <w:lang w:val="en-US"/>
-        </w:rPr>
-        <w:t xml:space="preserve">DigitalOcean, Main webpage </w:t>
+        <w:t xml:space="preserve">[14] DigitalOcean, Main webpage </w:t>
       </w:r>
       <w:r>
         <w:rPr>
@@ -805,25 +778,7 @@
           <w:szCs w:val="20"/>
           <w:lang w:val="en-US"/>
         </w:rPr>
-        <w:t>[1</w:t>
-      </w:r>
-      <w:r>
-        <w:rPr>
-          <w:rFonts w:ascii="Times New Roman" w:hAnsi="Times New Roman" w:cs="Times New Roman"/>
-          <w:sz w:val="20"/>
-          <w:szCs w:val="20"/>
-          <w:lang w:val="en-US"/>
-        </w:rPr>
-        <w:t>5</w:t>
-      </w:r>
-      <w:r>
-        <w:rPr>
-          <w:rFonts w:ascii="Times New Roman" w:hAnsi="Times New Roman" w:cs="Times New Roman"/>
-          <w:sz w:val="20"/>
-          <w:szCs w:val="20"/>
-          <w:lang w:val="en-US"/>
-        </w:rPr>
-        <w:t xml:space="preserve">] DigitalOcean, Main webpage </w:t>
+        <w:t xml:space="preserve">[15] DigitalOcean, Main webpage </w:t>
       </w:r>
       <w:r>
         <w:rPr>
@@ -887,16 +842,7 @@
           <w:szCs w:val="20"/>
           <w:lang w:val="en-US"/>
         </w:rPr>
-        <w:t>:</w:t>
-      </w:r>
-      <w:r>
-        <w:rPr>
-          <w:rFonts w:ascii="Times New Roman" w:hAnsi="Times New Roman" w:cs="Times New Roman"/>
-          <w:sz w:val="20"/>
-          <w:szCs w:val="20"/>
-          <w:lang w:val="en-US"/>
-        </w:rPr>
-        <w:t xml:space="preserve"> </w:t>
+        <w:t xml:space="preserve">: </w:t>
       </w:r>
       <w:r>
         <w:rPr>
@@ -1021,6 +967,55 @@
           <w:szCs w:val="20"/>
           <w:lang w:val="en-US"/>
         </w:rPr>
+        <w:t xml:space="preserve">: </w:t>
+      </w:r>
+      <w:hyperlink r:id="rId17" w:history="1">
+        <w:r>
+          <w:rPr>
+            <w:rStyle w:val="Hyperlink"/>
+            <w:rFonts w:ascii="Times New Roman" w:hAnsi="Times New Roman" w:cs="Times New Roman"/>
+            <w:sz w:val="20"/>
+            <w:szCs w:val="20"/>
+            <w:lang w:val="en-US"/>
+          </w:rPr>
+          <w:t>https://www.elastic.co/guide/en/beats/filebeat/7.9/filebeat-overview.html</w:t>
+        </w:r>
+      </w:hyperlink>
+    </w:p>
+    <w:p>
+      <w:pPr>
+        <w:rPr>
+          <w:rFonts w:ascii="Times New Roman" w:hAnsi="Times New Roman" w:cs="Times New Roman"/>
+          <w:sz w:val="20"/>
+          <w:szCs w:val="20"/>
+          <w:lang w:val="en-US"/>
+        </w:rPr>
+      </w:pPr>
+      <w:r>
+        <w:rPr>
+          <w:rFonts w:ascii="Times New Roman" w:hAnsi="Times New Roman" w:cs="Times New Roman"/>
+          <w:sz w:val="20"/>
+          <w:szCs w:val="20"/>
+          <w:lang w:val="en-US"/>
+        </w:rPr>
+        <w:t xml:space="preserve">[19] Metricbeat, Official documentation </w:t>
+      </w:r>
+      <w:r>
+        <w:rPr>
+          <w:rFonts w:ascii="Times New Roman" w:hAnsi="Times New Roman" w:cs="Times New Roman"/>
+          <w:sz w:val="20"/>
+          <w:szCs w:val="20"/>
+          <w:lang w:val="en-US"/>
+        </w:rPr>
+        <w:t>(available November 2020)</w:t>
+      </w:r>
+      <w:r>
+        <w:rPr>
+          <w:rFonts w:ascii="Times New Roman" w:hAnsi="Times New Roman" w:cs="Times New Roman"/>
+          <w:sz w:val="20"/>
+          <w:szCs w:val="20"/>
+          <w:lang w:val="en-US"/>
+        </w:rPr>
         <w:t>:</w:t>
       </w:r>
       <w:r>
@@ -1032,14 +1027,121 @@
         </w:rPr>
         <w:t xml:space="preserve"> </w:t>
       </w:r>
-      <w:r>
-        <w:rPr>
-          <w:rFonts w:ascii="Times New Roman" w:hAnsi="Times New Roman" w:cs="Times New Roman"/>
-          <w:sz w:val="20"/>
-          <w:szCs w:val="20"/>
-          <w:lang w:val="en-US"/>
-        </w:rPr>
-        <w:t>https://www.elastic.co/guide/en/beats/filebeat/7.9/filebeat-overview.html</w:t>
+      <w:hyperlink r:id="rId18" w:history="1">
+        <w:r>
+          <w:rPr>
+            <w:rStyle w:val="Hyperlink"/>
+            <w:rFonts w:ascii="Times New Roman" w:hAnsi="Times New Roman" w:cs="Times New Roman"/>
+            <w:sz w:val="20"/>
+            <w:szCs w:val="20"/>
+            <w:lang w:val="en-US"/>
+          </w:rPr>
+          <w:t>https://www.elastic.co/beats/metricbeat</w:t>
+        </w:r>
+      </w:hyperlink>
+    </w:p>
+    <w:p>
+      <w:pPr>
+        <w:rPr>
+          <w:rFonts w:ascii="Times New Roman" w:hAnsi="Times New Roman" w:cs="Times New Roman"/>
+          <w:sz w:val="20"/>
+          <w:szCs w:val="20"/>
+          <w:lang w:val="en-US"/>
+        </w:rPr>
+      </w:pPr>
+      <w:r>
+        <w:rPr>
+          <w:rFonts w:ascii="Times New Roman" w:hAnsi="Times New Roman" w:cs="Times New Roman"/>
+          <w:sz w:val="20"/>
+          <w:szCs w:val="20"/>
+          <w:lang w:val="en-US"/>
+        </w:rPr>
+        <w:t xml:space="preserve">[20] Beats – Elastic, Official webpage </w:t>
+      </w:r>
+      <w:r>
+        <w:rPr>
+          <w:rFonts w:ascii="Times New Roman" w:hAnsi="Times New Roman" w:cs="Times New Roman"/>
+          <w:sz w:val="20"/>
+          <w:szCs w:val="20"/>
+          <w:lang w:val="en-US"/>
+        </w:rPr>
+        <w:t>(available November 2020)</w:t>
+      </w:r>
+      <w:r>
+        <w:rPr>
+          <w:rFonts w:ascii="Times New Roman" w:hAnsi="Times New Roman" w:cs="Times New Roman"/>
+          <w:sz w:val="20"/>
+          <w:szCs w:val="20"/>
+          <w:lang w:val="en-US"/>
+        </w:rPr>
+        <w:t xml:space="preserve">: </w:t>
+      </w:r>
+      <w:hyperlink r:id="rId19" w:history="1">
+        <w:r>
+          <w:rPr>
+            <w:rStyle w:val="Hyperlink"/>
+            <w:rFonts w:ascii="Times New Roman" w:hAnsi="Times New Roman" w:cs="Times New Roman"/>
+            <w:sz w:val="20"/>
+            <w:szCs w:val="20"/>
+            <w:lang w:val="en-US"/>
+          </w:rPr>
+          <w:t>https://www.elastic.co/beats/</w:t>
+        </w:r>
+      </w:hyperlink>
+    </w:p>
+    <w:p>
+      <w:pPr>
+        <w:rPr>
+          <w:rFonts w:ascii="Times New Roman" w:hAnsi="Times New Roman" w:cs="Times New Roman"/>
+          <w:sz w:val="20"/>
+          <w:szCs w:val="20"/>
+          <w:lang w:val="en-US"/>
+        </w:rPr>
+      </w:pPr>
+      <w:r>
+        <w:rPr>
+          <w:rFonts w:ascii="Times New Roman" w:hAnsi="Times New Roman" w:cs="Times New Roman"/>
+          <w:sz w:val="20"/>
+          <w:szCs w:val="20"/>
+          <w:lang w:val="en-US"/>
+        </w:rPr>
+        <w:t xml:space="preserve">[21] YAML, Official webpage </w:t>
+      </w:r>
+      <w:r>
+        <w:rPr>
+          <w:rFonts w:ascii="Times New Roman" w:hAnsi="Times New Roman" w:cs="Times New Roman"/>
+          <w:sz w:val="20"/>
+          <w:szCs w:val="20"/>
+          <w:lang w:val="en-US"/>
+        </w:rPr>
+        <w:t>(available November 2020)</w:t>
+      </w:r>
+      <w:r>
+        <w:rPr>
+          <w:rFonts w:ascii="Times New Roman" w:hAnsi="Times New Roman" w:cs="Times New Roman"/>
+          <w:sz w:val="20"/>
+          <w:szCs w:val="20"/>
+          <w:lang w:val="en-US"/>
+        </w:rPr>
+        <w:t>:</w:t>
+      </w:r>
+      <w:r>
+        <w:rPr>
+          <w:rFonts w:ascii="Times New Roman" w:hAnsi="Times New Roman" w:cs="Times New Roman"/>
+          <w:sz w:val="20"/>
+          <w:szCs w:val="20"/>
+          <w:lang w:val="en-US"/>
+        </w:rPr>
+        <w:t xml:space="preserve"> </w:t>
+      </w:r>
+      <w:r>
+        <w:rPr>
+          <w:rFonts w:ascii="Times New Roman" w:hAnsi="Times New Roman" w:cs="Times New Roman"/>
+          <w:sz w:val="20"/>
+          <w:szCs w:val="20"/>
+          <w:lang w:val="en-US"/>
+        </w:rPr>
+        <w:t>https://yaml.org/</w:t>
       </w:r>
     </w:p>
     <w:p>
@@ -1123,7 +1225,7 @@
         </w:rPr>
         <w:t xml:space="preserve"> </w:t>
       </w:r>
-      <w:hyperlink r:id="rId17" w:history="1">
+      <w:hyperlink r:id="rId20" w:history="1">
         <w:r>
           <w:rPr>
             <w:rStyle w:val="Hyperlink"/>

</xml_diff>

<commit_message>
finishes content of the elk paper
</commit_message>
<xml_diff>
--- a/Resources/elk/references.docx
+++ b/Resources/elk/references.docx
@@ -1016,16 +1016,7 @@
           <w:szCs w:val="20"/>
           <w:lang w:val="en-US"/>
         </w:rPr>
-        <w:t>:</w:t>
-      </w:r>
-      <w:r>
-        <w:rPr>
-          <w:rFonts w:ascii="Times New Roman" w:hAnsi="Times New Roman" w:cs="Times New Roman"/>
-          <w:sz w:val="20"/>
-          <w:szCs w:val="20"/>
-          <w:lang w:val="en-US"/>
-        </w:rPr>
-        <w:t xml:space="preserve"> </w:t>
+        <w:t xml:space="preserve">: </w:t>
       </w:r>
       <w:hyperlink r:id="rId18" w:history="1">
         <w:r>
@@ -1123,107 +1114,7 @@
           <w:szCs w:val="20"/>
           <w:lang w:val="en-US"/>
         </w:rPr>
-        <w:t>:</w:t>
-      </w:r>
-      <w:r>
-        <w:rPr>
-          <w:rFonts w:ascii="Times New Roman" w:hAnsi="Times New Roman" w:cs="Times New Roman"/>
-          <w:sz w:val="20"/>
-          <w:szCs w:val="20"/>
-          <w:lang w:val="en-US"/>
-        </w:rPr>
-        <w:t xml:space="preserve"> </w:t>
-      </w:r>
-      <w:r>
-        <w:rPr>
-          <w:rFonts w:ascii="Times New Roman" w:hAnsi="Times New Roman" w:cs="Times New Roman"/>
-          <w:sz w:val="20"/>
-          <w:szCs w:val="20"/>
-          <w:lang w:val="en-US"/>
-        </w:rPr>
-        <w:t>https://yaml.org/</w:t>
-      </w:r>
-    </w:p>
-    <w:p>
-      <w:pPr>
-        <w:rPr>
-          <w:rFonts w:ascii="Times New Roman" w:hAnsi="Times New Roman" w:cs="Times New Roman"/>
-          <w:sz w:val="20"/>
-          <w:szCs w:val="20"/>
-          <w:lang w:val="en-US"/>
-        </w:rPr>
-      </w:pPr>
-      <w:r>
-        <w:rPr>
-          <w:rFonts w:ascii="Times New Roman" w:hAnsi="Times New Roman" w:cs="Times New Roman"/>
-          <w:sz w:val="20"/>
-          <w:szCs w:val="20"/>
-          <w:lang w:val="en-US"/>
-        </w:rPr>
-        <w:t>[1</w:t>
-      </w:r>
-      <w:r>
-        <w:rPr>
-          <w:rFonts w:ascii="Times New Roman" w:hAnsi="Times New Roman" w:cs="Times New Roman"/>
-          <w:sz w:val="20"/>
-          <w:szCs w:val="20"/>
-          <w:lang w:val="en-US"/>
-        </w:rPr>
-        <w:t>5</w:t>
-      </w:r>
-      <w:r>
-        <w:rPr>
-          <w:rFonts w:ascii="Times New Roman" w:hAnsi="Times New Roman" w:cs="Times New Roman"/>
-          <w:sz w:val="20"/>
-          <w:szCs w:val="20"/>
-          <w:lang w:val="en-US"/>
-        </w:rPr>
-        <w:t>]</w:t>
-      </w:r>
-      <w:r>
-        <w:rPr>
-          <w:rFonts w:ascii="Times New Roman" w:hAnsi="Times New Roman" w:cs="Times New Roman"/>
-          <w:sz w:val="20"/>
-          <w:szCs w:val="20"/>
-          <w:lang w:val="en-US"/>
-        </w:rPr>
-        <w:t xml:space="preserve"> </w:t>
-      </w:r>
-      <w:r>
-        <w:rPr>
-          <w:rFonts w:ascii="Times New Roman" w:hAnsi="Times New Roman" w:cs="Times New Roman"/>
-          <w:sz w:val="20"/>
-          <w:szCs w:val="20"/>
-          <w:lang w:val="en-US"/>
-        </w:rPr>
-        <w:t xml:space="preserve">Kubelet – on Kubernetes official documentation </w:t>
-      </w:r>
-      <w:r>
-        <w:rPr>
-          <w:rFonts w:ascii="Times New Roman" w:hAnsi="Times New Roman" w:cs="Times New Roman"/>
-          <w:sz w:val="20"/>
-          <w:szCs w:val="20"/>
-          <w:lang w:val="en-US"/>
-        </w:rPr>
-        <w:t>(available November 2020)</w:t>
-      </w:r>
-      <w:r>
-        <w:rPr>
-          <w:rFonts w:ascii="Times New Roman" w:hAnsi="Times New Roman" w:cs="Times New Roman"/>
-          <w:sz w:val="20"/>
-          <w:szCs w:val="20"/>
-          <w:lang w:val="en-US"/>
-        </w:rPr>
-        <w:t>:</w:t>
-      </w:r>
-      <w:r>
-        <w:rPr>
-          <w:rFonts w:ascii="Times New Roman" w:hAnsi="Times New Roman" w:cs="Times New Roman"/>
-          <w:sz w:val="20"/>
-          <w:szCs w:val="20"/>
-          <w:lang w:val="en-US"/>
-        </w:rPr>
-        <w:t xml:space="preserve"> </w:t>
+        <w:t xml:space="preserve">: </w:t>
       </w:r>
       <w:hyperlink r:id="rId20" w:history="1">
         <w:r>
@@ -1234,7 +1125,7 @@
             <w:szCs w:val="20"/>
             <w:lang w:val="en-US"/>
           </w:rPr>
-          <w:t>https://kubernetes.io/docs/reference/command-line-tools-reference/kubelet/</w:t>
+          <w:t>https://yaml.org/</w:t>
         </w:r>
       </w:hyperlink>
     </w:p>
@@ -1247,6 +1138,406 @@
           <w:lang w:val="en-US"/>
         </w:rPr>
       </w:pPr>
+      <w:r>
+        <w:rPr>
+          <w:rFonts w:ascii="Times New Roman" w:hAnsi="Times New Roman" w:cs="Times New Roman"/>
+          <w:sz w:val="20"/>
+          <w:szCs w:val="20"/>
+          <w:lang w:val="en-US"/>
+        </w:rPr>
+        <w:t xml:space="preserve">[22] Logstash – Multiple Pipelines </w:t>
+      </w:r>
+      <w:r>
+        <w:rPr>
+          <w:rFonts w:ascii="Times New Roman" w:hAnsi="Times New Roman" w:cs="Times New Roman"/>
+          <w:sz w:val="20"/>
+          <w:szCs w:val="20"/>
+          <w:lang w:val="en-US"/>
+        </w:rPr>
+        <w:t>(available November 2020)</w:t>
+      </w:r>
+      <w:r>
+        <w:rPr>
+          <w:rFonts w:ascii="Times New Roman" w:hAnsi="Times New Roman" w:cs="Times New Roman"/>
+          <w:sz w:val="20"/>
+          <w:szCs w:val="20"/>
+          <w:lang w:val="en-US"/>
+        </w:rPr>
+        <w:t>:</w:t>
+      </w:r>
+      <w:r>
+        <w:rPr>
+          <w:rFonts w:ascii="Times New Roman" w:hAnsi="Times New Roman" w:cs="Times New Roman"/>
+          <w:sz w:val="20"/>
+          <w:szCs w:val="20"/>
+          <w:lang w:val="en-US"/>
+        </w:rPr>
+        <w:t xml:space="preserve"> </w:t>
+      </w:r>
+      <w:hyperlink r:id="rId21" w:history="1">
+        <w:r>
+          <w:rPr>
+            <w:rStyle w:val="Hyperlink"/>
+            <w:rFonts w:ascii="Times New Roman" w:hAnsi="Times New Roman" w:cs="Times New Roman"/>
+            <w:sz w:val="20"/>
+            <w:szCs w:val="20"/>
+            <w:lang w:val="en-US"/>
+          </w:rPr>
+          <w:t>https://www.elastic.co/guide/en/logstash/current/multiple-pipelines.html</w:t>
+        </w:r>
+      </w:hyperlink>
+    </w:p>
+    <w:p>
+      <w:pPr>
+        <w:rPr>
+          <w:rFonts w:ascii="Times New Roman" w:hAnsi="Times New Roman" w:cs="Times New Roman"/>
+          <w:sz w:val="20"/>
+          <w:szCs w:val="20"/>
+          <w:lang w:val="en-US"/>
+        </w:rPr>
+      </w:pPr>
+      <w:r>
+        <w:rPr>
+          <w:rFonts w:ascii="Times New Roman" w:hAnsi="Times New Roman" w:cs="Times New Roman"/>
+          <w:sz w:val="20"/>
+          <w:szCs w:val="20"/>
+          <w:lang w:val="en-US"/>
+        </w:rPr>
+        <w:t>[23]</w:t>
+      </w:r>
+      <w:r>
+        <w:t xml:space="preserve"> </w:t>
+      </w:r>
+      <w:r>
+        <w:rPr>
+          <w:rFonts w:ascii="Times New Roman" w:hAnsi="Times New Roman" w:cs="Times New Roman"/>
+          <w:sz w:val="20"/>
+          <w:szCs w:val="20"/>
+          <w:lang w:val="en-US"/>
+        </w:rPr>
+        <w:t>Grok filter plug</w:t>
+      </w:r>
+      <w:r>
+        <w:rPr>
+          <w:rFonts w:ascii="Times New Roman" w:hAnsi="Times New Roman" w:cs="Times New Roman"/>
+          <w:sz w:val="20"/>
+          <w:szCs w:val="20"/>
+          <w:lang w:val="en-US"/>
+        </w:rPr>
+        <w:t xml:space="preserve">in, Elastic documentation </w:t>
+      </w:r>
+      <w:r>
+        <w:rPr>
+          <w:rFonts w:ascii="Times New Roman" w:hAnsi="Times New Roman" w:cs="Times New Roman"/>
+          <w:sz w:val="20"/>
+          <w:szCs w:val="20"/>
+          <w:lang w:val="en-US"/>
+        </w:rPr>
+        <w:t>(available November 2020)</w:t>
+      </w:r>
+      <w:r>
+        <w:rPr>
+          <w:rFonts w:ascii="Times New Roman" w:hAnsi="Times New Roman" w:cs="Times New Roman"/>
+          <w:sz w:val="20"/>
+          <w:szCs w:val="20"/>
+          <w:lang w:val="en-US"/>
+        </w:rPr>
+        <w:t>:</w:t>
+      </w:r>
+      <w:r>
+        <w:rPr>
+          <w:rFonts w:ascii="Times New Roman" w:hAnsi="Times New Roman" w:cs="Times New Roman"/>
+          <w:sz w:val="20"/>
+          <w:szCs w:val="20"/>
+          <w:lang w:val="en-US"/>
+        </w:rPr>
+        <w:t xml:space="preserve"> </w:t>
+      </w:r>
+      <w:hyperlink r:id="rId22" w:history="1">
+        <w:r>
+          <w:rPr>
+            <w:rStyle w:val="Hyperlink"/>
+            <w:rFonts w:ascii="Times New Roman" w:hAnsi="Times New Roman" w:cs="Times New Roman"/>
+            <w:sz w:val="20"/>
+            <w:szCs w:val="20"/>
+            <w:lang w:val="en-US"/>
+          </w:rPr>
+          <w:t>https://www.elastic.co/guide/en/logstash/current/plugins-filters-grok.html#plugins-filters-grok</w:t>
+        </w:r>
+      </w:hyperlink>
+    </w:p>
+    <w:p>
+      <w:pPr>
+        <w:rPr>
+          <w:rFonts w:ascii="Times New Roman" w:hAnsi="Times New Roman" w:cs="Times New Roman"/>
+          <w:sz w:val="20"/>
+          <w:szCs w:val="20"/>
+          <w:lang w:val="en-US"/>
+        </w:rPr>
+      </w:pPr>
+      <w:r>
+        <w:rPr>
+          <w:rFonts w:ascii="Times New Roman" w:hAnsi="Times New Roman" w:cs="Times New Roman"/>
+          <w:sz w:val="20"/>
+          <w:szCs w:val="20"/>
+          <w:lang w:val="en-US"/>
+        </w:rPr>
+        <w:t xml:space="preserve">[24] ELK Stack - Public Repository on GitHub </w:t>
+      </w:r>
+      <w:r>
+        <w:rPr>
+          <w:rFonts w:ascii="Times New Roman" w:hAnsi="Times New Roman" w:cs="Times New Roman"/>
+          <w:sz w:val="20"/>
+          <w:szCs w:val="20"/>
+          <w:lang w:val="en-US"/>
+        </w:rPr>
+        <w:t>(available November 2020)</w:t>
+      </w:r>
+      <w:r>
+        <w:rPr>
+          <w:rFonts w:ascii="Times New Roman" w:hAnsi="Times New Roman" w:cs="Times New Roman"/>
+          <w:sz w:val="20"/>
+          <w:szCs w:val="20"/>
+          <w:lang w:val="en-US"/>
+        </w:rPr>
+        <w:t>:</w:t>
+      </w:r>
+      <w:r>
+        <w:rPr>
+          <w:rFonts w:ascii="Times New Roman" w:hAnsi="Times New Roman" w:cs="Times New Roman"/>
+          <w:sz w:val="20"/>
+          <w:szCs w:val="20"/>
+          <w:lang w:val="en-US"/>
+        </w:rPr>
+        <w:t xml:space="preserve"> </w:t>
+      </w:r>
+      <w:r>
+        <w:rPr>
+          <w:rFonts w:ascii="Times New Roman" w:hAnsi="Times New Roman" w:cs="Times New Roman"/>
+          <w:sz w:val="20"/>
+          <w:szCs w:val="20"/>
+          <w:lang w:val="en-US"/>
+        </w:rPr>
+        <w:t>https://github.com/basavyr/ELK-Stack-macOS</w:t>
+      </w:r>
+      <w:r>
+        <w:rPr>
+          <w:rFonts w:ascii="Times New Roman" w:hAnsi="Times New Roman" w:cs="Times New Roman"/>
+          <w:sz w:val="20"/>
+          <w:szCs w:val="20"/>
+          <w:lang w:val="en-US"/>
+        </w:rPr>
+        <w:t xml:space="preserve"> </w:t>
+      </w:r>
+    </w:p>
+    <w:p>
+      <w:pPr>
+        <w:rPr>
+          <w:rFonts w:ascii="Times New Roman" w:hAnsi="Times New Roman" w:cs="Times New Roman"/>
+          <w:sz w:val="20"/>
+          <w:szCs w:val="20"/>
+          <w:lang w:val="en-US"/>
+        </w:rPr>
+      </w:pPr>
+      <w:r>
+        <w:rPr>
+          <w:rFonts w:ascii="Times New Roman" w:hAnsi="Times New Roman" w:cs="Times New Roman"/>
+          <w:sz w:val="20"/>
+          <w:szCs w:val="20"/>
+          <w:lang w:val="en-US"/>
+        </w:rPr>
+        <w:t>[25] Ruby filter plugin, Elastic documentation</w:t>
+      </w:r>
+      <w:r>
+        <w:rPr>
+          <w:rFonts w:ascii="Times New Roman" w:hAnsi="Times New Roman" w:cs="Times New Roman"/>
+          <w:sz w:val="20"/>
+          <w:szCs w:val="20"/>
+          <w:lang w:val="en-US"/>
+        </w:rPr>
+        <w:t xml:space="preserve"> </w:t>
+      </w:r>
+      <w:r>
+        <w:rPr>
+          <w:rFonts w:ascii="Times New Roman" w:hAnsi="Times New Roman" w:cs="Times New Roman"/>
+          <w:sz w:val="20"/>
+          <w:szCs w:val="20"/>
+          <w:lang w:val="en-US"/>
+        </w:rPr>
+        <w:t>(available November 2020)</w:t>
+      </w:r>
+      <w:r>
+        <w:rPr>
+          <w:rFonts w:ascii="Times New Roman" w:hAnsi="Times New Roman" w:cs="Times New Roman"/>
+          <w:sz w:val="20"/>
+          <w:szCs w:val="20"/>
+          <w:lang w:val="en-US"/>
+        </w:rPr>
+        <w:t xml:space="preserve">: </w:t>
+      </w:r>
+      <w:hyperlink r:id="rId23" w:history="1">
+        <w:r>
+          <w:rPr>
+            <w:rStyle w:val="Hyperlink"/>
+            <w:rFonts w:ascii="Times New Roman" w:hAnsi="Times New Roman" w:cs="Times New Roman"/>
+            <w:sz w:val="20"/>
+            <w:szCs w:val="20"/>
+            <w:lang w:val="en-US"/>
+          </w:rPr>
+          <w:t>https://www.elastic.co/guide/en/logstash/current/plugins-filters-ruby.html</w:t>
+        </w:r>
+      </w:hyperlink>
+    </w:p>
+    <w:p>
+      <w:pPr>
+        <w:rPr>
+          <w:rFonts w:ascii="Times New Roman" w:hAnsi="Times New Roman" w:cs="Times New Roman"/>
+          <w:sz w:val="20"/>
+          <w:szCs w:val="20"/>
+          <w:lang w:val="en-US"/>
+        </w:rPr>
+      </w:pPr>
+      <w:r>
+        <w:rPr>
+          <w:rFonts w:ascii="Times New Roman" w:hAnsi="Times New Roman" w:cs="Times New Roman"/>
+          <w:sz w:val="20"/>
+          <w:szCs w:val="20"/>
+          <w:lang w:val="en-US"/>
+        </w:rPr>
+        <w:t xml:space="preserve">[26] Aggregate </w:t>
+      </w:r>
+      <w:r>
+        <w:rPr>
+          <w:rFonts w:ascii="Times New Roman" w:hAnsi="Times New Roman" w:cs="Times New Roman"/>
+          <w:sz w:val="20"/>
+          <w:szCs w:val="20"/>
+          <w:lang w:val="en-US"/>
+        </w:rPr>
+        <w:t>filter plugin, Elastic documentation</w:t>
+      </w:r>
+      <w:r>
+        <w:rPr>
+          <w:rFonts w:ascii="Times New Roman" w:hAnsi="Times New Roman" w:cs="Times New Roman"/>
+          <w:sz w:val="20"/>
+          <w:szCs w:val="20"/>
+          <w:lang w:val="en-US"/>
+        </w:rPr>
+        <w:t xml:space="preserve"> </w:t>
+      </w:r>
+      <w:r>
+        <w:rPr>
+          <w:rFonts w:ascii="Times New Roman" w:hAnsi="Times New Roman" w:cs="Times New Roman"/>
+          <w:sz w:val="20"/>
+          <w:szCs w:val="20"/>
+          <w:lang w:val="en-US"/>
+        </w:rPr>
+        <w:t>(available November 2020)</w:t>
+      </w:r>
+      <w:r>
+        <w:rPr>
+          <w:rFonts w:ascii="Times New Roman" w:hAnsi="Times New Roman" w:cs="Times New Roman"/>
+          <w:sz w:val="20"/>
+          <w:szCs w:val="20"/>
+          <w:lang w:val="en-US"/>
+        </w:rPr>
+        <w:t xml:space="preserve">: </w:t>
+      </w:r>
+      <w:hyperlink r:id="rId24" w:history="1">
+        <w:r>
+          <w:rPr>
+            <w:rStyle w:val="Hyperlink"/>
+            <w:rFonts w:ascii="Times New Roman" w:hAnsi="Times New Roman" w:cs="Times New Roman"/>
+            <w:sz w:val="20"/>
+            <w:szCs w:val="20"/>
+            <w:lang w:val="en-US"/>
+          </w:rPr>
+          <w:t>https://www.elastic.co/guide/en/logstash/current/plugins-filters-aggregate.html</w:t>
+        </w:r>
+      </w:hyperlink>
+    </w:p>
+    <w:p>
+      <w:pPr>
+        <w:rPr>
+          <w:rFonts w:ascii="Times New Roman" w:hAnsi="Times New Roman" w:cs="Times New Roman"/>
+          <w:sz w:val="20"/>
+          <w:szCs w:val="20"/>
+          <w:lang w:val="en-US"/>
+        </w:rPr>
+      </w:pPr>
+      <w:r>
+        <w:rPr>
+          <w:rFonts w:ascii="Times New Roman" w:hAnsi="Times New Roman" w:cs="Times New Roman"/>
+          <w:sz w:val="20"/>
+          <w:szCs w:val="20"/>
+          <w:lang w:val="en-US"/>
+        </w:rPr>
+        <w:t xml:space="preserve">[27] </w:t>
+      </w:r>
+      <w:r>
+        <w:rPr>
+          <w:rFonts w:ascii="Times New Roman" w:hAnsi="Times New Roman" w:cs="Times New Roman"/>
+          <w:sz w:val="20"/>
+          <w:szCs w:val="20"/>
+          <w:lang w:val="en-US"/>
+        </w:rPr>
+        <w:t xml:space="preserve">ZELK vs ELK: </w:t>
+      </w:r>
+      <w:proofErr w:type="spellStart"/>
+      <w:r>
+        <w:rPr>
+          <w:rFonts w:ascii="Times New Roman" w:hAnsi="Times New Roman" w:cs="Times New Roman"/>
+          <w:sz w:val="20"/>
+          <w:szCs w:val="20"/>
+          <w:lang w:val="en-US"/>
+        </w:rPr>
+        <w:t>Zebrium</w:t>
+      </w:r>
+      <w:proofErr w:type="spellEnd"/>
+      <w:r>
+        <w:rPr>
+          <w:rFonts w:ascii="Times New Roman" w:hAnsi="Times New Roman" w:cs="Times New Roman"/>
+          <w:sz w:val="20"/>
+          <w:szCs w:val="20"/>
+          <w:lang w:val="en-US"/>
+        </w:rPr>
+        <w:t xml:space="preserve"> vs Elastic Machine Learning</w:t>
+      </w:r>
+      <w:r>
+        <w:rPr>
+          <w:rFonts w:ascii="Times New Roman" w:hAnsi="Times New Roman" w:cs="Times New Roman"/>
+          <w:sz w:val="20"/>
+          <w:szCs w:val="20"/>
+          <w:lang w:val="en-US"/>
+        </w:rPr>
+        <w:t xml:space="preserve">, webpage </w:t>
+      </w:r>
+      <w:r>
+        <w:rPr>
+          <w:rFonts w:ascii="Times New Roman" w:hAnsi="Times New Roman" w:cs="Times New Roman"/>
+          <w:sz w:val="20"/>
+          <w:szCs w:val="20"/>
+          <w:lang w:val="en-US"/>
+        </w:rPr>
+        <w:t>available November 2020</w:t>
+      </w:r>
+      <w:r>
+        <w:rPr>
+          <w:rFonts w:ascii="Times New Roman" w:hAnsi="Times New Roman" w:cs="Times New Roman"/>
+          <w:sz w:val="20"/>
+          <w:szCs w:val="20"/>
+          <w:lang w:val="en-US"/>
+        </w:rPr>
+        <w:t xml:space="preserve">: </w:t>
+      </w:r>
+      <w:r>
+        <w:rPr>
+          <w:rFonts w:ascii="Times New Roman" w:hAnsi="Times New Roman" w:cs="Times New Roman"/>
+          <w:sz w:val="20"/>
+          <w:szCs w:val="20"/>
+          <w:lang w:val="en-US"/>
+        </w:rPr>
+        <w:t>https://www.zebrium.com/blog/zelk-vs-elk-zebrium-ml-vs-elastic-machine-learning-zebrium</w:t>
+      </w:r>
     </w:p>
     <w:p>
       <w:pPr>

</xml_diff>